<commit_message>
Module 4. Locators Changed  file
</commit_message>
<xml_diff>
--- a/4.Locators HW.docx
+++ b/4.Locators HW.docx
@@ -440,6 +440,12 @@
         </w:rPr>
         <w:t xml:space="preserve"> </w:t>
       </w:r>
+      <w:r>
+        <w:rPr>
+          <w:i/>
+        </w:rPr>
+        <w:t>5</w:t>
+      </w:r>
     </w:p>
     <w:p>
       <w:pPr>
@@ -1431,7 +1437,6 @@
         </w:rPr>
         <w:t xml:space="preserve">» на  заглавной странице сайта </w:t>
       </w:r>
-      <w:bookmarkStart w:id="0" w:name="_GoBack"/>
       <w:r>
         <w:rPr>
           <w:lang w:val="ru-RU"/>
@@ -1444,35 +1449,211 @@
         </w:rPr>
         <w:t xml:space="preserve"> </w:t>
       </w:r>
-      <w:bookmarkEnd w:id="0"/>
-    </w:p>
-    <w:p>
-      <w:pPr>
-        <w:rPr>
-          <w:i/>
-          <w:lang w:val="ru-RU"/>
-        </w:rPr>
-      </w:pPr>
-      <w:r>
-        <w:rPr>
-          <w:i/>
-          <w:lang w:val="ru-RU"/>
-        </w:rPr>
-        <w:t>Ответ:</w:t>
-      </w:r>
-      <w:r>
-        <w:rPr>
-          <w:i/>
-          <w:lang w:val="ru-RU"/>
-        </w:rPr>
-        <w:t xml:space="preserve"> </w:t>
-      </w:r>
-    </w:p>
-    <w:p>
-      <w:pPr>
-        <w:rPr>
-          <w:i/>
-          <w:lang w:val="ru-RU"/>
+    </w:p>
+    <w:p>
+      <w:r>
+        <w:rPr>
+          <w:noProof/>
+        </w:rPr>
+        <w:drawing>
+          <wp:inline distT="0" distB="0" distL="0" distR="0" wp14:anchorId="4CF155F2" wp14:editId="4041F09B">
+            <wp:extent cx="1141764" cy="1562100"/>
+            <wp:effectExtent l="0" t="0" r="1270" b="0"/>
+            <wp:docPr id="2" name="Picture 2"/>
+            <wp:cNvGraphicFramePr>
+              <a:graphicFrameLocks xmlns:a="http://schemas.openxmlformats.org/drawingml/2006/main" noChangeAspect="1"/>
+            </wp:cNvGraphicFramePr>
+            <a:graphic xmlns:a="http://schemas.openxmlformats.org/drawingml/2006/main">
+              <a:graphicData uri="http://schemas.openxmlformats.org/drawingml/2006/picture">
+                <pic:pic xmlns:pic="http://schemas.openxmlformats.org/drawingml/2006/picture">
+                  <pic:nvPicPr>
+                    <pic:cNvPr id="1" name=""/>
+                    <pic:cNvPicPr/>
+                  </pic:nvPicPr>
+                  <pic:blipFill>
+                    <a:blip r:embed="rId5"/>
+                    <a:stretch>
+                      <a:fillRect/>
+                    </a:stretch>
+                  </pic:blipFill>
+                  <pic:spPr>
+                    <a:xfrm>
+                      <a:off x="0" y="0"/>
+                      <a:ext cx="1148793" cy="1571717"/>
+                    </a:xfrm>
+                    <a:prstGeom prst="rect">
+                      <a:avLst/>
+                    </a:prstGeom>
+                  </pic:spPr>
+                </pic:pic>
+              </a:graphicData>
+            </a:graphic>
+          </wp:inline>
+        </w:drawing>
+      </w:r>
+    </w:p>
+    <w:p>
+      <w:pPr>
+        <w:rPr>
+          <w:i/>
+        </w:rPr>
+      </w:pPr>
+      <w:r>
+        <w:rPr>
+          <w:i/>
+          <w:lang w:val="ru-RU"/>
+        </w:rPr>
+        <w:t>Ответ</w:t>
+      </w:r>
+      <w:r>
+        <w:rPr>
+          <w:i/>
+        </w:rPr>
+        <w:t xml:space="preserve">: </w:t>
+      </w:r>
+    </w:p>
+    <w:p>
+      <w:pPr>
+        <w:rPr>
+          <w:i/>
+        </w:rPr>
+      </w:pPr>
+      <w:proofErr w:type="spellStart"/>
+      <w:r>
+        <w:rPr>
+          <w:i/>
+        </w:rPr>
+        <w:t>css</w:t>
+      </w:r>
+      <w:proofErr w:type="spellEnd"/>
+      <w:r>
+        <w:rPr>
+          <w:i/>
+        </w:rPr>
+        <w:t>=</w:t>
+      </w:r>
+      <w:proofErr w:type="spellStart"/>
+      <w:proofErr w:type="gramStart"/>
+      <w:r>
+        <w:rPr>
+          <w:i/>
+        </w:rPr>
+        <w:t>span.button</w:t>
+      </w:r>
+      <w:proofErr w:type="gramEnd"/>
+      <w:r>
+        <w:rPr>
+          <w:i/>
+        </w:rPr>
+        <w:t>__content.button__content</w:t>
+      </w:r>
+      <w:proofErr w:type="spellEnd"/>
+      <w:r>
+        <w:rPr>
+          <w:i/>
+        </w:rPr>
+        <w:t>—</w:t>
+      </w:r>
+      <w:r>
+        <w:rPr>
+          <w:i/>
+        </w:rPr>
+        <w:t>mobile</w:t>
+      </w:r>
+    </w:p>
+    <w:p>
+      <w:pPr>
+        <w:rPr>
+          <w:i/>
+        </w:rPr>
+      </w:pPr>
+      <w:r>
+        <w:rPr>
+          <w:i/>
+        </w:rPr>
+        <w:t xml:space="preserve">.bg-color-light-red </w:t>
+      </w:r>
+      <w:proofErr w:type="gramStart"/>
+      <w:r>
+        <w:rPr>
+          <w:i/>
+        </w:rPr>
+        <w:t>&gt; .</w:t>
+      </w:r>
+      <w:proofErr w:type="spellStart"/>
+      <w:r>
+        <w:rPr>
+          <w:i/>
+        </w:rPr>
+        <w:t>button</w:t>
+      </w:r>
+      <w:proofErr w:type="gramEnd"/>
+      <w:r>
+        <w:rPr>
+          <w:i/>
+        </w:rPr>
+        <w:t>__content</w:t>
+      </w:r>
+      <w:proofErr w:type="spellEnd"/>
+      <w:r>
+        <w:rPr>
+          <w:i/>
+        </w:rPr>
+        <w:t>--mobile</w:t>
+      </w:r>
+    </w:p>
+    <w:p>
+      <w:pPr>
+        <w:rPr>
+          <w:i/>
+        </w:rPr>
+      </w:pPr>
+      <w:r>
+        <w:rPr>
+          <w:i/>
+        </w:rPr>
+        <w:t>xpath=//div[@id='main']/div/div[4]/section/div/div/div/div/div/div[3]/div/a/</w:t>
+      </w:r>
+      <w:proofErr w:type="gramStart"/>
+      <w:r>
+        <w:rPr>
+          <w:i/>
+        </w:rPr>
+        <w:t>span[</w:t>
+      </w:r>
+      <w:proofErr w:type="gramEnd"/>
+      <w:r>
+        <w:rPr>
+          <w:i/>
+        </w:rPr>
+        <w:t>2]</w:t>
+      </w:r>
+    </w:p>
+    <w:p>
+      <w:pPr>
+        <w:rPr>
+          <w:i/>
+        </w:rPr>
+      </w:pPr>
+      <w:proofErr w:type="gramStart"/>
+      <w:r>
+        <w:rPr>
+          <w:i/>
+        </w:rPr>
+        <w:t>./</w:t>
+      </w:r>
+      <w:proofErr w:type="gramEnd"/>
+      <w:r>
+        <w:rPr>
+          <w:i/>
+        </w:rPr>
+        <w:t>/*[@id='main']/div[1]/div[4]/section/div/div[1]/div/div[1]/div/div[3]/div/a</w:t>
+      </w:r>
+    </w:p>
+    <w:p>
+      <w:pPr>
+        <w:rPr>
+          <w:i/>
         </w:rPr>
       </w:pPr>
     </w:p>
@@ -1503,6 +1684,7 @@
         <w:rPr>
           <w:noProof/>
         </w:rPr>
+        <w:lastRenderedPageBreak/>
         <w:drawing>
           <wp:anchor distT="0" distB="0" distL="114300" distR="114300" simplePos="0" relativeHeight="251658240" behindDoc="0" locked="0" layoutInCell="1" allowOverlap="1" wp14:anchorId="6A39E3EB" wp14:editId="49E9AC40">
             <wp:simplePos x="0" y="0"/>
@@ -1529,7 +1711,7 @@
                     </pic:cNvPicPr>
                   </pic:nvPicPr>
                   <pic:blipFill>
-                    <a:blip r:embed="rId5">
+                    <a:blip r:embed="rId6">
                       <a:extLst>
                         <a:ext uri="{28A0092B-C50C-407E-A947-70E740481C1C}">
                           <a14:useLocalDpi xmlns:a14="http://schemas.microsoft.com/office/drawing/2010/main" val="0"/>
@@ -1698,6 +1880,7 @@
     <w:p>
       <w:pPr>
         <w:rPr>
+          <w:i/>
           <w:lang w:val="ru-RU"/>
         </w:rPr>
       </w:pPr>
@@ -1713,15 +1896,124 @@
           <w:i/>
           <w:lang w:val="ru-RU"/>
         </w:rPr>
-        <w:t xml:space="preserve">                                                     </w:t>
-      </w:r>
-      <w:r>
-        <w:rPr>
-          <w:i/>
-          <w:lang w:val="ru-RU"/>
-        </w:rPr>
-        <w:t xml:space="preserve"> </w:t>
-      </w:r>
+        <w:t xml:space="preserve">       </w:t>
+      </w:r>
+    </w:p>
+    <w:p>
+      <w:pPr>
+        <w:rPr>
+          <w:i/>
+          <w:lang w:val="ru-RU"/>
+        </w:rPr>
+      </w:pPr>
+      <w:r>
+        <w:rPr>
+          <w:i/>
+          <w:lang w:val="ru-RU"/>
+        </w:rPr>
+        <w:t>xpath=//button[@id='O365_MeFlexPane_ButtonID']/div/div[2]/div[4]/img</w:t>
+      </w:r>
+      <w:r>
+        <w:rPr>
+          <w:i/>
+          <w:lang w:val="ru-RU"/>
+        </w:rPr>
+        <w:t xml:space="preserve">   </w:t>
+      </w:r>
+    </w:p>
+    <w:p>
+      <w:pPr>
+        <w:rPr>
+          <w:i/>
+          <w:lang w:val="ru-RU"/>
+        </w:rPr>
+      </w:pPr>
+      <w:r>
+        <w:rPr>
+          <w:i/>
+          <w:lang w:val="ru-RU"/>
+        </w:rPr>
+        <w:t>xpath=//div[4]/img</w:t>
+      </w:r>
+    </w:p>
+    <w:p>
+      <w:pPr>
+        <w:rPr>
+          <w:i/>
+          <w:lang w:val="ru-RU"/>
+        </w:rPr>
+      </w:pPr>
+      <w:r>
+        <w:rPr>
+          <w:i/>
+          <w:lang w:val="ru-RU"/>
+        </w:rPr>
+        <w:t>.//*[@id='O365_MeFlexPane_ButtonID']</w:t>
+      </w:r>
+    </w:p>
+    <w:p>
+      <w:pPr>
+        <w:rPr>
+          <w:i/>
+        </w:rPr>
+      </w:pPr>
+      <w:r>
+        <w:rPr>
+          <w:i/>
+        </w:rPr>
+        <w:t>css=</w:t>
+      </w:r>
+      <w:proofErr w:type="gramStart"/>
+      <w:r>
+        <w:rPr>
+          <w:i/>
+        </w:rPr>
+        <w:t>div.o</w:t>
+      </w:r>
+      <w:proofErr w:type="gramEnd"/>
+      <w:r>
+        <w:rPr>
+          <w:i/>
+        </w:rPr>
+        <w:t xml:space="preserve">365cs-mfp-header-img-container.o365cs-mfp-circular-small &gt; </w:t>
+      </w:r>
+      <w:proofErr w:type="spellStart"/>
+      <w:r>
+        <w:rPr>
+          <w:i/>
+        </w:rPr>
+        <w:t>img</w:t>
+      </w:r>
+      <w:proofErr w:type="spellEnd"/>
+      <w:r>
+        <w:rPr>
+          <w:i/>
+        </w:rPr>
+        <w:t xml:space="preserve">              </w:t>
+      </w:r>
+    </w:p>
+    <w:p>
+      <w:pPr>
+        <w:rPr>
+          <w:i/>
+        </w:rPr>
+      </w:pPr>
+      <w:r>
+        <w:rPr>
+          <w:i/>
+        </w:rPr>
+        <w:t>#O365_MeFlexPane_ButtonID</w:t>
+      </w:r>
+    </w:p>
+    <w:p>
+      <w:r>
+        <w:rPr>
+          <w:i/>
+        </w:rPr>
+        <w:t xml:space="preserve">                             </w:t>
+      </w:r>
+      <w:bookmarkStart w:id="0" w:name="_GoBack"/>
+      <w:bookmarkEnd w:id="0"/>
     </w:p>
     <w:sectPr>
       <w:pgSz w:w="12240" w:h="15840"/>
@@ -2533,6 +2825,7 @@
     <w:lsdException w:name="HTML Sample" w:semiHidden="1" w:unhideWhenUsed="1"/>
     <w:lsdException w:name="HTML Typewriter" w:semiHidden="1" w:unhideWhenUsed="1"/>
     <w:lsdException w:name="HTML Variable" w:semiHidden="1" w:unhideWhenUsed="1"/>
+    <w:lsdException w:name="Normal Table" w:semiHidden="1" w:unhideWhenUsed="1"/>
     <w:lsdException w:name="annotation subject" w:semiHidden="1" w:unhideWhenUsed="1"/>
     <w:lsdException w:name="No List" w:semiHidden="1" w:unhideWhenUsed="1"/>
     <w:lsdException w:name="Outline List 1" w:semiHidden="1" w:unhideWhenUsed="1"/>
@@ -2576,8 +2869,10 @@
     <w:lsdException w:name="Table Elegant" w:semiHidden="1" w:unhideWhenUsed="1"/>
     <w:lsdException w:name="Table Professional" w:semiHidden="1" w:unhideWhenUsed="1"/>
     <w:lsdException w:name="Table Subtle 1" w:semiHidden="1" w:unhideWhenUsed="1"/>
+    <w:lsdException w:name="Table Subtle 2" w:semiHidden="1" w:unhideWhenUsed="1"/>
     <w:lsdException w:name="Table Web 1" w:semiHidden="1" w:unhideWhenUsed="1"/>
     <w:lsdException w:name="Table Web 2" w:semiHidden="1" w:unhideWhenUsed="1"/>
+    <w:lsdException w:name="Table Web 3" w:semiHidden="1" w:unhideWhenUsed="1"/>
     <w:lsdException w:name="Balloon Text" w:semiHidden="1" w:unhideWhenUsed="1"/>
     <w:lsdException w:name="Table Grid" w:uiPriority="39"/>
     <w:lsdException w:name="Table Theme" w:semiHidden="1" w:unhideWhenUsed="1"/>

</xml_diff>